<commit_message>
#152 pulmonary reports update
@ampiccinin , the seed reports for each study have been updated and
reflect the most current output files. The correlation report also has
been updated.
</commit_message>
<xml_diff>
--- a/reports/seeds-pulmonary/seed-nas.docx
+++ b/reports/seeds-pulmonary/seed-nas.docx
@@ -39,7 +39,7 @@
         <w:t xml:space="preserve"> </w:t>
       </w:r>
       <w:r>
-        <w:t xml:space="preserve">2016-12-05</w:t>
+        <w:t xml:space="preserve">2016-12-16</w:t>
       </w:r>
     </w:p>
     <w:sdt>
@@ -5581,95 +5581,95 @@
               <w:jc w:val="right"/>
             </w:pPr>
             <w:r>
-              <w:t xml:space="preserve">---</w:t>
-            </w:r>
-          </w:p>
-        </w:tc>
-        <w:tc>
-          <w:p>
-            <w:pPr>
-              <w:pStyle w:val="Compact"/>
-              <w:jc w:val="right"/>
-            </w:pPr>
-            <w:r>
-              <w:t xml:space="preserve">---</w:t>
-            </w:r>
-          </w:p>
-        </w:tc>
-        <w:tc>
-          <w:p>
-            <w:pPr>
-              <w:pStyle w:val="Compact"/>
-              <w:jc w:val="right"/>
-            </w:pPr>
-            <w:r>
-              <w:t xml:space="preserve">---</w:t>
-            </w:r>
-          </w:p>
-        </w:tc>
-        <w:tc>
-          <w:p>
-            <w:pPr>
-              <w:pStyle w:val="Compact"/>
-              <w:jc w:val="right"/>
-            </w:pPr>
-            <w:r>
-              <w:t xml:space="preserve">---</w:t>
-            </w:r>
-          </w:p>
-        </w:tc>
-        <w:tc>
-          <w:p>
-            <w:pPr>
-              <w:pStyle w:val="Compact"/>
-              <w:jc w:val="right"/>
-            </w:pPr>
-            <w:r>
-              <w:t xml:space="preserve">---</w:t>
-            </w:r>
-          </w:p>
-        </w:tc>
-        <w:tc>
-          <w:p>
-            <w:pPr>
-              <w:pStyle w:val="Compact"/>
-              <w:jc w:val="center"/>
-            </w:pPr>
-            <w:r>
-              <w:t xml:space="preserve">---</w:t>
-            </w:r>
-          </w:p>
-        </w:tc>
-        <w:tc>
-          <w:p>
-            <w:pPr>
-              <w:pStyle w:val="Compact"/>
-              <w:jc w:val="left"/>
-            </w:pPr>
-            <w:r>
-              <w:t xml:space="preserve">---</w:t>
-            </w:r>
-          </w:p>
-        </w:tc>
-        <w:tc>
-          <w:p>
-            <w:pPr>
-              <w:pStyle w:val="Compact"/>
-              <w:jc w:val="right"/>
-            </w:pPr>
-            <w:r>
-              <w:t xml:space="preserve">---</w:t>
-            </w:r>
-          </w:p>
-        </w:tc>
-        <w:tc>
-          <w:p>
-            <w:pPr>
-              <w:pStyle w:val="Compact"/>
-              <w:jc w:val="right"/>
-            </w:pPr>
-            <w:r>
-              <w:t xml:space="preserve">---</w:t>
+              <w:t xml:space="preserve">-2.14 (0.32) &lt;.01</w:t>
+            </w:r>
+          </w:p>
+        </w:tc>
+        <w:tc>
+          <w:p>
+            <w:pPr>
+              <w:pStyle w:val="Compact"/>
+              <w:jc w:val="right"/>
+            </w:pPr>
+            <w:r>
+              <w:t xml:space="preserve">-2.16 (0.32) &lt;.01</w:t>
+            </w:r>
+          </w:p>
+        </w:tc>
+        <w:tc>
+          <w:p>
+            <w:pPr>
+              <w:pStyle w:val="Compact"/>
+              <w:jc w:val="right"/>
+            </w:pPr>
+            <w:r>
+              <w:t xml:space="preserve">-2.16 (0.32) &lt;.01</w:t>
+            </w:r>
+          </w:p>
+        </w:tc>
+        <w:tc>
+          <w:p>
+            <w:pPr>
+              <w:pStyle w:val="Compact"/>
+              <w:jc w:val="right"/>
+            </w:pPr>
+            <w:r>
+              <w:t xml:space="preserve">-2.16 (0.32) &lt;.01</w:t>
+            </w:r>
+          </w:p>
+        </w:tc>
+        <w:tc>
+          <w:p>
+            <w:pPr>
+              <w:pStyle w:val="Compact"/>
+              <w:jc w:val="right"/>
+            </w:pPr>
+            <w:r>
+              <w:t xml:space="preserve">-2.17 (0.32) &lt;.01</w:t>
+            </w:r>
+          </w:p>
+        </w:tc>
+        <w:tc>
+          <w:p>
+            <w:pPr>
+              <w:pStyle w:val="Compact"/>
+              <w:jc w:val="center"/>
+            </w:pPr>
+            <w:r>
+              <w:t xml:space="preserve">-2.19 (0.32) &lt;.01</w:t>
+            </w:r>
+          </w:p>
+        </w:tc>
+        <w:tc>
+          <w:p>
+            <w:pPr>
+              <w:pStyle w:val="Compact"/>
+              <w:jc w:val="left"/>
+            </w:pPr>
+            <w:r>
+              <w:t xml:space="preserve">-2.16 (0.32) &lt;.01</w:t>
+            </w:r>
+          </w:p>
+        </w:tc>
+        <w:tc>
+          <w:p>
+            <w:pPr>
+              <w:pStyle w:val="Compact"/>
+              <w:jc w:val="right"/>
+            </w:pPr>
+            <w:r>
+              <w:t xml:space="preserve">-2.16 (0.32) &lt;.01</w:t>
+            </w:r>
+          </w:p>
+        </w:tc>
+        <w:tc>
+          <w:p>
+            <w:pPr>
+              <w:pStyle w:val="Compact"/>
+              <w:jc w:val="right"/>
+            </w:pPr>
+            <w:r>
+              <w:t xml:space="preserve">-2.16(0.01)</w:t>
             </w:r>
           </w:p>
         </w:tc>
@@ -6319,95 +6319,95 @@
               <w:jc w:val="right"/>
             </w:pPr>
             <w:r>
-              <w:t xml:space="preserve">---</w:t>
-            </w:r>
-          </w:p>
-        </w:tc>
-        <w:tc>
-          <w:p>
-            <w:pPr>
-              <w:pStyle w:val="Compact"/>
-              <w:jc w:val="right"/>
-            </w:pPr>
-            <w:r>
-              <w:t xml:space="preserve">---</w:t>
-            </w:r>
-          </w:p>
-        </w:tc>
-        <w:tc>
-          <w:p>
-            <w:pPr>
-              <w:pStyle w:val="Compact"/>
-              <w:jc w:val="right"/>
-            </w:pPr>
-            <w:r>
-              <w:t xml:space="preserve">---</w:t>
-            </w:r>
-          </w:p>
-        </w:tc>
-        <w:tc>
-          <w:p>
-            <w:pPr>
-              <w:pStyle w:val="Compact"/>
-              <w:jc w:val="right"/>
-            </w:pPr>
-            <w:r>
-              <w:t xml:space="preserve">---</w:t>
-            </w:r>
-          </w:p>
-        </w:tc>
-        <w:tc>
-          <w:p>
-            <w:pPr>
-              <w:pStyle w:val="Compact"/>
-              <w:jc w:val="right"/>
-            </w:pPr>
-            <w:r>
-              <w:t xml:space="preserve">---</w:t>
-            </w:r>
-          </w:p>
-        </w:tc>
-        <w:tc>
-          <w:p>
-            <w:pPr>
-              <w:pStyle w:val="Compact"/>
-              <w:jc w:val="center"/>
-            </w:pPr>
-            <w:r>
-              <w:t xml:space="preserve">---</w:t>
-            </w:r>
-          </w:p>
-        </w:tc>
-        <w:tc>
-          <w:p>
-            <w:pPr>
-              <w:pStyle w:val="Compact"/>
-              <w:jc w:val="left"/>
-            </w:pPr>
-            <w:r>
-              <w:t xml:space="preserve">---</w:t>
-            </w:r>
-          </w:p>
-        </w:tc>
-        <w:tc>
-          <w:p>
-            <w:pPr>
-              <w:pStyle w:val="Compact"/>
-              <w:jc w:val="right"/>
-            </w:pPr>
-            <w:r>
-              <w:t xml:space="preserve">---</w:t>
-            </w:r>
-          </w:p>
-        </w:tc>
-        <w:tc>
-          <w:p>
-            <w:pPr>
-              <w:pStyle w:val="Compact"/>
-              <w:jc w:val="right"/>
-            </w:pPr>
-            <w:r>
-              <w:t xml:space="preserve">---</w:t>
+              <w:t xml:space="preserve">-0.01 (0.02) .59</w:t>
+            </w:r>
+          </w:p>
+        </w:tc>
+        <w:tc>
+          <w:p>
+            <w:pPr>
+              <w:pStyle w:val="Compact"/>
+              <w:jc w:val="right"/>
+            </w:pPr>
+            <w:r>
+              <w:t xml:space="preserve">-0.01 (0.02) .78</w:t>
+            </w:r>
+          </w:p>
+        </w:tc>
+        <w:tc>
+          <w:p>
+            <w:pPr>
+              <w:pStyle w:val="Compact"/>
+              <w:jc w:val="right"/>
+            </w:pPr>
+            <w:r>
+              <w:t xml:space="preserve">-0.01 (0.02) .76</w:t>
+            </w:r>
+          </w:p>
+        </w:tc>
+        <w:tc>
+          <w:p>
+            <w:pPr>
+              <w:pStyle w:val="Compact"/>
+              <w:jc w:val="right"/>
+            </w:pPr>
+            <w:r>
+              <w:t xml:space="preserve">-0.00 (0.02) .81</w:t>
+            </w:r>
+          </w:p>
+        </w:tc>
+        <w:tc>
+          <w:p>
+            <w:pPr>
+              <w:pStyle w:val="Compact"/>
+              <w:jc w:val="right"/>
+            </w:pPr>
+            <w:r>
+              <w:t xml:space="preserve">-0.00 (0.02) .80</w:t>
+            </w:r>
+          </w:p>
+        </w:tc>
+        <w:tc>
+          <w:p>
+            <w:pPr>
+              <w:pStyle w:val="Compact"/>
+              <w:jc w:val="center"/>
+            </w:pPr>
+            <w:r>
+              <w:t xml:space="preserve">0.00 (0.02) .95</w:t>
+            </w:r>
+          </w:p>
+        </w:tc>
+        <w:tc>
+          <w:p>
+            <w:pPr>
+              <w:pStyle w:val="Compact"/>
+              <w:jc w:val="left"/>
+            </w:pPr>
+            <w:r>
+              <w:t xml:space="preserve">-0.00 (0.02) .80</w:t>
+            </w:r>
+          </w:p>
+        </w:tc>
+        <w:tc>
+          <w:p>
+            <w:pPr>
+              <w:pStyle w:val="Compact"/>
+              <w:jc w:val="right"/>
+            </w:pPr>
+            <w:r>
+              <w:t xml:space="preserve">-0.00 (0.02) .81</w:t>
+            </w:r>
+          </w:p>
+        </w:tc>
+        <w:tc>
+          <w:p>
+            <w:pPr>
+              <w:pStyle w:val="Compact"/>
+              <w:jc w:val="right"/>
+            </w:pPr>
+            <w:r>
+              <w:t xml:space="preserve">-0.01(0.00)</w:t>
             </w:r>
           </w:p>
         </w:tc>
@@ -7303,84 +7303,84 @@
               <w:jc w:val="right"/>
             </w:pPr>
             <w:r>
-              <w:t xml:space="preserve">---</w:t>
-            </w:r>
-          </w:p>
-        </w:tc>
-        <w:tc>
-          <w:p>
-            <w:pPr>
-              <w:pStyle w:val="Compact"/>
-              <w:jc w:val="right"/>
-            </w:pPr>
-            <w:r>
-              <w:t xml:space="preserve">---</w:t>
-            </w:r>
-          </w:p>
-        </w:tc>
-        <w:tc>
-          <w:p>
-            <w:pPr>
-              <w:pStyle w:val="Compact"/>
-              <w:jc w:val="right"/>
-            </w:pPr>
-            <w:r>
-              <w:t xml:space="preserve">---</w:t>
-            </w:r>
-          </w:p>
-        </w:tc>
-        <w:tc>
-          <w:p>
-            <w:pPr>
-              <w:pStyle w:val="Compact"/>
-              <w:jc w:val="right"/>
-            </w:pPr>
-            <w:r>
-              <w:t xml:space="preserve">---</w:t>
-            </w:r>
-          </w:p>
-        </w:tc>
-        <w:tc>
-          <w:p>
-            <w:pPr>
-              <w:pStyle w:val="Compact"/>
-              <w:jc w:val="right"/>
-            </w:pPr>
-            <w:r>
-              <w:t xml:space="preserve">---</w:t>
-            </w:r>
-          </w:p>
-        </w:tc>
-        <w:tc>
-          <w:p>
-            <w:pPr>
-              <w:pStyle w:val="Compact"/>
-              <w:jc w:val="center"/>
-            </w:pPr>
-            <w:r>
-              <w:t xml:space="preserve">---</w:t>
-            </w:r>
-          </w:p>
-        </w:tc>
-        <w:tc>
-          <w:p>
-            <w:pPr>
-              <w:pStyle w:val="Compact"/>
-              <w:jc w:val="left"/>
-            </w:pPr>
-            <w:r>
-              <w:t xml:space="preserve">---</w:t>
-            </w:r>
-          </w:p>
-        </w:tc>
-        <w:tc>
-          <w:p>
-            <w:pPr>
-              <w:pStyle w:val="Compact"/>
-              <w:jc w:val="right"/>
-            </w:pPr>
-            <w:r>
-              <w:t xml:space="preserve">---</w:t>
+              <w:t xml:space="preserve">0.28 (0.38) .45</w:t>
+            </w:r>
+          </w:p>
+        </w:tc>
+        <w:tc>
+          <w:p>
+            <w:pPr>
+              <w:pStyle w:val="Compact"/>
+              <w:jc w:val="right"/>
+            </w:pPr>
+            <w:r>
+              <w:t xml:space="preserve">0.04 (0.11) .75</w:t>
+            </w:r>
+          </w:p>
+        </w:tc>
+        <w:tc>
+          <w:p>
+            <w:pPr>
+              <w:pStyle w:val="Compact"/>
+              <w:jc w:val="right"/>
+            </w:pPr>
+            <w:r>
+              <w:t xml:space="preserve">0.18 (0.18) .32</w:t>
+            </w:r>
+          </w:p>
+        </w:tc>
+        <w:tc>
+          <w:p>
+            <w:pPr>
+              <w:pStyle w:val="Compact"/>
+              <w:jc w:val="right"/>
+            </w:pPr>
+            <w:r>
+              <w:t xml:space="preserve">-0.83 (0.40) .04</w:t>
+            </w:r>
+          </w:p>
+        </w:tc>
+        <w:tc>
+          <w:p>
+            <w:pPr>
+              <w:pStyle w:val="Compact"/>
+              <w:jc w:val="right"/>
+            </w:pPr>
+            <w:r>
+              <w:t xml:space="preserve">0.00 (0.13) .97</w:t>
+            </w:r>
+          </w:p>
+        </w:tc>
+        <w:tc>
+          <w:p>
+            <w:pPr>
+              <w:pStyle w:val="Compact"/>
+              <w:jc w:val="center"/>
+            </w:pPr>
+            <w:r>
+              <w:t xml:space="preserve">0.03 (0.12) .79</w:t>
+            </w:r>
+          </w:p>
+        </w:tc>
+        <w:tc>
+          <w:p>
+            <w:pPr>
+              <w:pStyle w:val="Compact"/>
+              <w:jc w:val="left"/>
+            </w:pPr>
+            <w:r>
+              <w:t xml:space="preserve">0.20 (0.14) .17</w:t>
+            </w:r>
+          </w:p>
+        </w:tc>
+        <w:tc>
+          <w:p>
+            <w:pPr>
+              <w:pStyle w:val="Compact"/>
+              <w:jc w:val="right"/>
+            </w:pPr>
+            <w:r>
+              <w:t xml:space="preserve">0.16 (0.28) .56</w:t>
             </w:r>
           </w:p>
         </w:tc>
@@ -8041,84 +8041,84 @@
               <w:jc w:val="right"/>
             </w:pPr>
             <w:r>
-              <w:t xml:space="preserve">---</w:t>
-            </w:r>
-          </w:p>
-        </w:tc>
-        <w:tc>
-          <w:p>
-            <w:pPr>
-              <w:pStyle w:val="Compact"/>
-              <w:jc w:val="right"/>
-            </w:pPr>
-            <w:r>
-              <w:t xml:space="preserve">---</w:t>
-            </w:r>
-          </w:p>
-        </w:tc>
-        <w:tc>
-          <w:p>
-            <w:pPr>
-              <w:pStyle w:val="Compact"/>
-              <w:jc w:val="right"/>
-            </w:pPr>
-            <w:r>
-              <w:t xml:space="preserve">---</w:t>
-            </w:r>
-          </w:p>
-        </w:tc>
-        <w:tc>
-          <w:p>
-            <w:pPr>
-              <w:pStyle w:val="Compact"/>
-              <w:jc w:val="right"/>
-            </w:pPr>
-            <w:r>
-              <w:t xml:space="preserve">---</w:t>
-            </w:r>
-          </w:p>
-        </w:tc>
-        <w:tc>
-          <w:p>
-            <w:pPr>
-              <w:pStyle w:val="Compact"/>
-              <w:jc w:val="right"/>
-            </w:pPr>
-            <w:r>
-              <w:t xml:space="preserve">---</w:t>
-            </w:r>
-          </w:p>
-        </w:tc>
-        <w:tc>
-          <w:p>
-            <w:pPr>
-              <w:pStyle w:val="Compact"/>
-              <w:jc w:val="center"/>
-            </w:pPr>
-            <w:r>
-              <w:t xml:space="preserve">---</w:t>
-            </w:r>
-          </w:p>
-        </w:tc>
-        <w:tc>
-          <w:p>
-            <w:pPr>
-              <w:pStyle w:val="Compact"/>
-              <w:jc w:val="left"/>
-            </w:pPr>
-            <w:r>
-              <w:t xml:space="preserve">---</w:t>
-            </w:r>
-          </w:p>
-        </w:tc>
-        <w:tc>
-          <w:p>
-            <w:pPr>
-              <w:pStyle w:val="Compact"/>
-              <w:jc w:val="right"/>
-            </w:pPr>
-            <w:r>
-              <w:t xml:space="preserve">---</w:t>
+              <w:t xml:space="preserve">-0.01 (0.04) .77</w:t>
+            </w:r>
+          </w:p>
+        </w:tc>
+        <w:tc>
+          <w:p>
+            <w:pPr>
+              <w:pStyle w:val="Compact"/>
+              <w:jc w:val="right"/>
+            </w:pPr>
+            <w:r>
+              <w:t xml:space="preserve">-0.00 (0.01) .87</w:t>
+            </w:r>
+          </w:p>
+        </w:tc>
+        <w:tc>
+          <w:p>
+            <w:pPr>
+              <w:pStyle w:val="Compact"/>
+              <w:jc w:val="right"/>
+            </w:pPr>
+            <w:r>
+              <w:t xml:space="preserve">-0.01 (0.02) .38</w:t>
+            </w:r>
+          </w:p>
+        </w:tc>
+        <w:tc>
+          <w:p>
+            <w:pPr>
+              <w:pStyle w:val="Compact"/>
+              <w:jc w:val="right"/>
+            </w:pPr>
+            <w:r>
+              <w:t xml:space="preserve">0.00 (0.04) .99</w:t>
+            </w:r>
+          </w:p>
+        </w:tc>
+        <w:tc>
+          <w:p>
+            <w:pPr>
+              <w:pStyle w:val="Compact"/>
+              <w:jc w:val="right"/>
+            </w:pPr>
+            <w:r>
+              <w:t xml:space="preserve">0.03 (0.02) .10</w:t>
+            </w:r>
+          </w:p>
+        </w:tc>
+        <w:tc>
+          <w:p>
+            <w:pPr>
+              <w:pStyle w:val="Compact"/>
+              <w:jc w:val="center"/>
+            </w:pPr>
+            <w:r>
+              <w:t xml:space="preserve">0.00 (0.02) .84</w:t>
+            </w:r>
+          </w:p>
+        </w:tc>
+        <w:tc>
+          <w:p>
+            <w:pPr>
+              <w:pStyle w:val="Compact"/>
+              <w:jc w:val="left"/>
+            </w:pPr>
+            <w:r>
+              <w:t xml:space="preserve">-0.03 (0.01) .04</w:t>
+            </w:r>
+          </w:p>
+        </w:tc>
+        <w:tc>
+          <w:p>
+            <w:pPr>
+              <w:pStyle w:val="Compact"/>
+              <w:jc w:val="right"/>
+            </w:pPr>
+            <w:r>
+              <w:t xml:space="preserve">-0.01 (0.03) .77</w:t>
             </w:r>
           </w:p>
         </w:tc>
@@ -11559,7 +11559,7 @@
               <w:jc w:val="right"/>
             </w:pPr>
             <w:r>
-              <w:t xml:space="preserve">---</w:t>
+              <w:t xml:space="preserve">-2.14 (0.32) &lt;.01</w:t>
             </w:r>
           </w:p>
         </w:tc>
@@ -12033,21 +12033,21 @@
               <w:jc w:val="right"/>
             </w:pPr>
             <w:r>
-              <w:t xml:space="preserve">---</w:t>
-            </w:r>
-          </w:p>
-        </w:tc>
-        <w:tc>
-          <w:p>
-            <w:pPr>
-              <w:pStyle w:val="Compact"/>
-              <w:jc w:val="right"/>
-            </w:pPr>
-            <w:r>
               <w:t xml:space="preserve">-0.01 (0.02) .59</w:t>
             </w:r>
           </w:p>
         </w:tc>
+        <w:tc>
+          <w:p>
+            <w:pPr>
+              <w:pStyle w:val="Compact"/>
+              <w:jc w:val="right"/>
+            </w:pPr>
+            <w:r>
+              <w:t xml:space="preserve">-0.01 (0.02) .59</w:t>
+            </w:r>
+          </w:p>
+        </w:tc>
       </w:tr>
       <w:tr>
         <w:tc>
@@ -12665,7 +12665,7 @@
               <w:jc w:val="right"/>
             </w:pPr>
             <w:r>
-              <w:t xml:space="preserve">---</w:t>
+              <w:t xml:space="preserve">0.28 (0.38) .45</w:t>
             </w:r>
           </w:p>
         </w:tc>
@@ -13139,7 +13139,7 @@
               <w:jc w:val="right"/>
             </w:pPr>
             <w:r>
-              <w:t xml:space="preserve">---</w:t>
+              <w:t xml:space="preserve">-0.01 (0.04) .77</w:t>
             </w:r>
           </w:p>
         </w:tc>
@@ -15744,7 +15744,7 @@
               <w:jc w:val="right"/>
             </w:pPr>
             <w:r>
-              <w:t xml:space="preserve">---</w:t>
+              <w:t xml:space="preserve">-2.16 (0.32) &lt;.01</w:t>
             </w:r>
           </w:p>
         </w:tc>
@@ -16218,7 +16218,7 @@
               <w:jc w:val="right"/>
             </w:pPr>
             <w:r>
-              <w:t xml:space="preserve">---</w:t>
+              <w:t xml:space="preserve">-0.01 (0.02) .78</w:t>
             </w:r>
           </w:p>
         </w:tc>
@@ -16850,7 +16850,7 @@
               <w:jc w:val="right"/>
             </w:pPr>
             <w:r>
-              <w:t xml:space="preserve">---</w:t>
+              <w:t xml:space="preserve">0.04 (0.11) .75</w:t>
             </w:r>
           </w:p>
         </w:tc>
@@ -17324,7 +17324,7 @@
               <w:jc w:val="right"/>
             </w:pPr>
             <w:r>
-              <w:t xml:space="preserve">---</w:t>
+              <w:t xml:space="preserve">-0.00 (0.01) .87</w:t>
             </w:r>
           </w:p>
         </w:tc>
@@ -19929,7 +19929,7 @@
               <w:jc w:val="right"/>
             </w:pPr>
             <w:r>
-              <w:t xml:space="preserve">---</w:t>
+              <w:t xml:space="preserve">-2.16 (0.32) &lt;.01</w:t>
             </w:r>
           </w:p>
         </w:tc>
@@ -20403,7 +20403,7 @@
               <w:jc w:val="right"/>
             </w:pPr>
             <w:r>
-              <w:t xml:space="preserve">---</w:t>
+              <w:t xml:space="preserve">-0.01 (0.02) .76</w:t>
             </w:r>
           </w:p>
         </w:tc>
@@ -21035,7 +21035,7 @@
               <w:jc w:val="right"/>
             </w:pPr>
             <w:r>
-              <w:t xml:space="preserve">---</w:t>
+              <w:t xml:space="preserve">0.18 (0.18) .32</w:t>
             </w:r>
           </w:p>
         </w:tc>
@@ -21509,7 +21509,7 @@
               <w:jc w:val="right"/>
             </w:pPr>
             <w:r>
-              <w:t xml:space="preserve">---</w:t>
+              <w:t xml:space="preserve">-0.01 (0.02) .38</w:t>
             </w:r>
           </w:p>
         </w:tc>
@@ -24114,7 +24114,7 @@
               <w:jc w:val="right"/>
             </w:pPr>
             <w:r>
-              <w:t xml:space="preserve">---</w:t>
+              <w:t xml:space="preserve">-2.16 (0.32) &lt;.01</w:t>
             </w:r>
           </w:p>
         </w:tc>
@@ -24588,7 +24588,7 @@
               <w:jc w:val="right"/>
             </w:pPr>
             <w:r>
-              <w:t xml:space="preserve">---</w:t>
+              <w:t xml:space="preserve">-0.00 (0.02) .81</w:t>
             </w:r>
           </w:p>
         </w:tc>
@@ -25220,7 +25220,7 @@
               <w:jc w:val="right"/>
             </w:pPr>
             <w:r>
-              <w:t xml:space="preserve">---</w:t>
+              <w:t xml:space="preserve">-0.83 (0.40) .04</w:t>
             </w:r>
           </w:p>
         </w:tc>
@@ -25694,7 +25694,7 @@
               <w:jc w:val="right"/>
             </w:pPr>
             <w:r>
-              <w:t xml:space="preserve">---</w:t>
+              <w:t xml:space="preserve">0.00 (0.04) .99</w:t>
             </w:r>
           </w:p>
         </w:tc>
@@ -28299,7 +28299,7 @@
               <w:jc w:val="right"/>
             </w:pPr>
             <w:r>
-              <w:t xml:space="preserve">---</w:t>
+              <w:t xml:space="preserve">-2.17 (0.32) &lt;.01</w:t>
             </w:r>
           </w:p>
         </w:tc>
@@ -28773,7 +28773,7 @@
               <w:jc w:val="right"/>
             </w:pPr>
             <w:r>
-              <w:t xml:space="preserve">---</w:t>
+              <w:t xml:space="preserve">-0.00 (0.02) .80</w:t>
             </w:r>
           </w:p>
         </w:tc>
@@ -29405,7 +29405,7 @@
               <w:jc w:val="right"/>
             </w:pPr>
             <w:r>
-              <w:t xml:space="preserve">---</w:t>
+              <w:t xml:space="preserve">0.00 (0.13) .97</w:t>
             </w:r>
           </w:p>
         </w:tc>
@@ -29879,7 +29879,7 @@
               <w:jc w:val="right"/>
             </w:pPr>
             <w:r>
-              <w:t xml:space="preserve">---</w:t>
+              <w:t xml:space="preserve">0.03 (0.02) .10</w:t>
             </w:r>
           </w:p>
         </w:tc>
@@ -32484,7 +32484,7 @@
               <w:jc w:val="right"/>
             </w:pPr>
             <w:r>
-              <w:t xml:space="preserve">---</w:t>
+              <w:t xml:space="preserve">-2.19 (0.32) &lt;.01</w:t>
             </w:r>
           </w:p>
         </w:tc>
@@ -32958,7 +32958,7 @@
               <w:jc w:val="right"/>
             </w:pPr>
             <w:r>
-              <w:t xml:space="preserve">---</w:t>
+              <w:t xml:space="preserve">0.00 (0.02) .95</w:t>
             </w:r>
           </w:p>
         </w:tc>
@@ -33590,7 +33590,7 @@
               <w:jc w:val="right"/>
             </w:pPr>
             <w:r>
-              <w:t xml:space="preserve">---</w:t>
+              <w:t xml:space="preserve">0.03 (0.12) .79</w:t>
             </w:r>
           </w:p>
         </w:tc>
@@ -34064,7 +34064,7 @@
               <w:jc w:val="right"/>
             </w:pPr>
             <w:r>
-              <w:t xml:space="preserve">---</w:t>
+              <w:t xml:space="preserve">0.00 (0.02) .84</w:t>
             </w:r>
           </w:p>
         </w:tc>
@@ -36669,7 +36669,7 @@
               <w:jc w:val="right"/>
             </w:pPr>
             <w:r>
-              <w:t xml:space="preserve">---</w:t>
+              <w:t xml:space="preserve">-2.16 (0.32) &lt;.01</w:t>
             </w:r>
           </w:p>
         </w:tc>
@@ -37143,7 +37143,7 @@
               <w:jc w:val="right"/>
             </w:pPr>
             <w:r>
-              <w:t xml:space="preserve">---</w:t>
+              <w:t xml:space="preserve">-0.00 (0.02) .80</w:t>
             </w:r>
           </w:p>
         </w:tc>
@@ -37775,7 +37775,7 @@
               <w:jc w:val="right"/>
             </w:pPr>
             <w:r>
-              <w:t xml:space="preserve">---</w:t>
+              <w:t xml:space="preserve">0.20 (0.14) .17</w:t>
             </w:r>
           </w:p>
         </w:tc>
@@ -38249,7 +38249,7 @@
               <w:jc w:val="right"/>
             </w:pPr>
             <w:r>
-              <w:t xml:space="preserve">---</w:t>
+              <w:t xml:space="preserve">-0.03 (0.01) .04</w:t>
             </w:r>
           </w:p>
         </w:tc>
@@ -40854,7 +40854,7 @@
               <w:jc w:val="right"/>
             </w:pPr>
             <w:r>
-              <w:t xml:space="preserve">---</w:t>
+              <w:t xml:space="preserve">-2.16 (0.32) &lt;.01</w:t>
             </w:r>
           </w:p>
         </w:tc>
@@ -41328,7 +41328,7 @@
               <w:jc w:val="right"/>
             </w:pPr>
             <w:r>
-              <w:t xml:space="preserve">---</w:t>
+              <w:t xml:space="preserve">-0.00 (0.02) .81</w:t>
             </w:r>
           </w:p>
         </w:tc>
@@ -41960,7 +41960,7 @@
               <w:jc w:val="right"/>
             </w:pPr>
             <w:r>
-              <w:t xml:space="preserve">---</w:t>
+              <w:t xml:space="preserve">0.16 (0.28) .56</w:t>
             </w:r>
           </w:p>
         </w:tc>
@@ -42434,7 +42434,7 @@
               <w:jc w:val="right"/>
             </w:pPr>
             <w:r>
-              <w:t xml:space="preserve">---</w:t>
+              <w:t xml:space="preserve">-0.01 (0.03) .77</w:t>
             </w:r>
           </w:p>
         </w:tc>
@@ -47647,7 +47647,7 @@
         <w:rPr>
           <w:rStyle w:val="VerbatimChar"/>
         </w:rPr>
-        <w:t xml:space="preserve">[19] htmlwidgets_0.7  grid_3.3.1       DT_0.2           data.table_1.9.6 R6_2.2.0         rmarkdown_1.1   </w:t>
+        <w:t xml:space="preserve">[19] htmlwidgets_0.7  grid_3.3.1       DT_0.2           R6_2.2.0         gsubfn_0.6-6     rmarkdown_1.1   </w:t>
       </w:r>
       <w:r>
         <w:br w:type="textWrapping"/>
@@ -47656,7 +47656,7 @@
         <w:rPr>
           <w:rStyle w:val="VerbatimChar"/>
         </w:rPr>
-        <w:t xml:space="preserve">[25] gsubfn_0.6-6     pander_0.6.0     tidyr_0.6.0      reshape2_1.4.1   readr_1.0.0      scales_0.4.1    </w:t>
+        <w:t xml:space="preserve">[25] pander_0.6.0     tidyr_0.6.0      readr_1.0.0      scales_0.4.1     htmltools_0.3.5  rsconnect_0.5   </w:t>
       </w:r>
       <w:r>
         <w:br w:type="textWrapping"/>
@@ -47665,7 +47665,7 @@
         <w:rPr>
           <w:rStyle w:val="VerbatimChar"/>
         </w:rPr>
-        <w:t xml:space="preserve">[31] htmltools_0.3.5  rsconnect_0.5    assertthat_0.1   testit_0.5       colorspace_1.2-7 xtable_1.8-2    </w:t>
+        <w:t xml:space="preserve">[31] assertthat_0.1   testit_0.5       xtable_1.8-2     colorspace_1.2-7 stringi_1.1.2    lazyeval_0.2.0  </w:t>
       </w:r>
       <w:r>
         <w:br w:type="textWrapping"/>
@@ -47674,7 +47674,7 @@
         <w:rPr>
           <w:rStyle w:val="VerbatimChar"/>
         </w:rPr>
-        <w:t xml:space="preserve">[37] stringi_1.1.2    lazyeval_0.2.0   munsell_0.4.3    chron_2.3-47    </w:t>
+        <w:t xml:space="preserve">[37] munsell_0.4.3   </w:t>
       </w:r>
     </w:p>
     <w:sectPr>
@@ -48083,7 +48083,7 @@
     </w:lvl>
   </w:abstractNum>
   <w:abstractNum w:abstractNumId="990">
-    <w:nsid w:val="b92efe46"/>
+    <w:nsid w:val="3f91680f"/>
     <w:multiLevelType w:val="multilevel"/>
     <w:lvl w:ilvl="0">
       <w:numFmt w:val="bullet"/>

</xml_diff>